<commit_message>
Add -Lab 1-Partie 3 Update-Lab1-Partie2
</commit_message>
<xml_diff>
--- a/Lab/Lab 1 - Partie 2 - FunctionApp.docx
+++ b/Lab/Lab 1 - Partie 2 - FunctionApp.docx
@@ -6,8 +6,13 @@
       <w:pPr>
         <w:pStyle w:val="Title"/>
       </w:pPr>
-      <w:r>
-        <w:t xml:space="preserve">Lab 1 - Partie </w:t>
+      <w:proofErr w:type="spellStart"/>
+      <w:r>
+        <w:t>Lab</w:t>
+      </w:r>
+      <w:proofErr w:type="spellEnd"/>
+      <w:r>
+        <w:t xml:space="preserve"> 1 - Partie </w:t>
       </w:r>
       <w:r>
         <w:t>2</w:t>
@@ -21,8 +26,13 @@
       <w:r>
         <w:t xml:space="preserve">Azure </w:t>
       </w:r>
-      <w:r>
-        <w:t>Function App</w:t>
+      <w:proofErr w:type="spellStart"/>
+      <w:r>
+        <w:t>Function</w:t>
+      </w:r>
+      <w:proofErr w:type="spellEnd"/>
+      <w:r>
+        <w:t xml:space="preserve"> App</w:t>
       </w:r>
     </w:p>
     <w:p/>
@@ -33,7 +43,39 @@
         </w:rPr>
       </w:pPr>
       <w:r>
-        <w:t xml:space="preserve">Dans le lab précèdent, nous avons créé notre IotHub, enregistré 5 devices qui ont comme DeviceID : </w:t>
+        <w:t xml:space="preserve">Dans le </w:t>
+      </w:r>
+      <w:proofErr w:type="spellStart"/>
+      <w:r>
+        <w:t>lab</w:t>
+      </w:r>
+      <w:proofErr w:type="spellEnd"/>
+      <w:r>
+        <w:t xml:space="preserve"> précèdent, nous avons créé notre </w:t>
+      </w:r>
+      <w:proofErr w:type="spellStart"/>
+      <w:r>
+        <w:t>IotHub</w:t>
+      </w:r>
+      <w:proofErr w:type="spellEnd"/>
+      <w:r>
+        <w:t xml:space="preserve">, enregistré 5 </w:t>
+      </w:r>
+      <w:proofErr w:type="spellStart"/>
+      <w:r>
+        <w:t>devices</w:t>
+      </w:r>
+      <w:proofErr w:type="spellEnd"/>
+      <w:r>
+        <w:t xml:space="preserve"> qui ont comme </w:t>
+      </w:r>
+      <w:proofErr w:type="spellStart"/>
+      <w:r>
+        <w:t>DeviceID</w:t>
+      </w:r>
+      <w:proofErr w:type="spellEnd"/>
+      <w:r>
+        <w:t xml:space="preserve"> : </w:t>
       </w:r>
       <w:r>
         <w:rPr>
@@ -50,7 +92,53 @@
     </w:p>
     <w:p>
       <w:r>
-        <w:t>Dans ce lab nous allons créer une Function App sour forme d’API pour simuler l’envoie de messages à l’IoT hub. Elle sera ensuite utilisé dans notre application Web.</w:t>
+        <w:t xml:space="preserve">Dans ce </w:t>
+      </w:r>
+      <w:proofErr w:type="spellStart"/>
+      <w:r>
+        <w:t>lab</w:t>
+      </w:r>
+      <w:proofErr w:type="spellEnd"/>
+      <w:r>
+        <w:t xml:space="preserve"> nous allons créer une </w:t>
+      </w:r>
+      <w:proofErr w:type="spellStart"/>
+      <w:r>
+        <w:t>Function</w:t>
+      </w:r>
+      <w:proofErr w:type="spellEnd"/>
+      <w:r>
+        <w:t xml:space="preserve"> App </w:t>
+      </w:r>
+      <w:proofErr w:type="spellStart"/>
+      <w:r>
+        <w:t>sour</w:t>
+      </w:r>
+      <w:proofErr w:type="spellEnd"/>
+      <w:r>
+        <w:t xml:space="preserve"> forme d’API pour simuler l’</w:t>
+      </w:r>
+      <w:r>
+        <w:t>envoi</w:t>
+      </w:r>
+      <w:bookmarkStart w:id="0" w:name="_GoBack"/>
+      <w:bookmarkEnd w:id="0"/>
+      <w:r>
+        <w:t xml:space="preserve"> de messages à l’</w:t>
+      </w:r>
+      <w:proofErr w:type="spellStart"/>
+      <w:r>
+        <w:t>IoT</w:t>
+      </w:r>
+      <w:proofErr w:type="spellEnd"/>
+      <w:r>
+        <w:t xml:space="preserve"> hub. Elle sera ensuite </w:t>
+      </w:r>
+      <w:r>
+        <w:t>utilisée</w:t>
+      </w:r>
+      <w:r>
+        <w:t xml:space="preserve"> dans notre application Web.</w:t>
       </w:r>
     </w:p>
     <w:p/>
@@ -73,7 +161,15 @@
       </w:pPr>
       <w:r>
         <w:lastRenderedPageBreak/>
-        <w:t>Création de Function APP</w:t>
+        <w:t xml:space="preserve">Création de </w:t>
+      </w:r>
+      <w:proofErr w:type="spellStart"/>
+      <w:r>
+        <w:t>Function</w:t>
+      </w:r>
+      <w:proofErr w:type="spellEnd"/>
+      <w:r>
+        <w:t xml:space="preserve"> APP</w:t>
       </w:r>
     </w:p>
     <w:p>
@@ -95,6 +191,7 @@
         </w:rPr>
         <w:t xml:space="preserve">WARNING : Tous les noms de services et key utilisés dans les </w:t>
       </w:r>
+      <w:proofErr w:type="spellStart"/>
       <w:r>
         <w:rPr>
           <w:b/>
@@ -107,7 +204,15 @@
           <w:b/>
           <w:i/>
         </w:rPr>
-        <w:t>ab (Lab1 – xxx) doivent être modifié pour votre propre usage.</w:t>
+        <w:t>ab</w:t>
+      </w:r>
+      <w:proofErr w:type="spellEnd"/>
+      <w:r>
+        <w:rPr>
+          <w:b/>
+          <w:i/>
+        </w:rPr>
+        <w:t xml:space="preserve"> (Lab1 – xxx) doivent être modifié pour votre propre usage.</w:t>
       </w:r>
     </w:p>
     <w:p>
@@ -119,8 +224,13 @@
         </w:numPr>
       </w:pPr>
       <w:r>
-        <w:t>Nom du service : functionEurek</w:t>
-      </w:r>
+        <w:t xml:space="preserve">Nom du service : </w:t>
+      </w:r>
+      <w:proofErr w:type="spellStart"/>
+      <w:r>
+        <w:t>functionEurek</w:t>
+      </w:r>
+      <w:proofErr w:type="spellEnd"/>
     </w:p>
     <w:p>
       <w:pPr>
@@ -133,16 +243,38 @@
           <w:lang w:val="en-US"/>
         </w:rPr>
       </w:pPr>
+      <w:proofErr w:type="spellStart"/>
       <w:r>
         <w:rPr>
           <w:lang w:val="en-US"/>
         </w:rPr>
-        <w:t xml:space="preserve">Ressource Group : </w:t>
-      </w:r>
+        <w:t>Ressource</w:t>
+      </w:r>
+      <w:proofErr w:type="spellEnd"/>
       <w:r>
         <w:rPr>
           <w:lang w:val="en-US"/>
         </w:rPr>
+        <w:t xml:space="preserve"> </w:t>
+      </w:r>
+      <w:proofErr w:type="gramStart"/>
+      <w:r>
+        <w:rPr>
+          <w:lang w:val="en-US"/>
+        </w:rPr>
+        <w:t>Group :</w:t>
+      </w:r>
+      <w:proofErr w:type="gramEnd"/>
+      <w:r>
+        <w:rPr>
+          <w:lang w:val="en-US"/>
+        </w:rPr>
+        <w:t xml:space="preserve"> </w:t>
+      </w:r>
+      <w:r>
+        <w:rPr>
+          <w:lang w:val="en-US"/>
+        </w:rPr>
         <w:t>“</w:t>
       </w:r>
       <w:r>
@@ -169,12 +301,14 @@
         </w:rPr>
         <w:t xml:space="preserve"> </w:t>
       </w:r>
+      <w:proofErr w:type="spellStart"/>
       <w:r>
         <w:rPr>
           <w:lang w:val="en-US"/>
         </w:rPr>
         <w:t>RgEurek</w:t>
       </w:r>
+      <w:proofErr w:type="spellEnd"/>
     </w:p>
     <w:p>
       <w:pPr>
@@ -184,8 +318,21 @@
           <w:numId w:val="2"/>
         </w:numPr>
       </w:pPr>
-      <w:r>
-        <w:t xml:space="preserve">Hosting Plan : Consumption Plan (pour être </w:t>
+      <w:proofErr w:type="spellStart"/>
+      <w:r>
+        <w:t>Hosting</w:t>
+      </w:r>
+      <w:proofErr w:type="spellEnd"/>
+      <w:r>
+        <w:t xml:space="preserve"> Plan : </w:t>
+      </w:r>
+      <w:proofErr w:type="spellStart"/>
+      <w:r>
+        <w:t>Consumption</w:t>
+      </w:r>
+      <w:proofErr w:type="spellEnd"/>
+      <w:r>
+        <w:t xml:space="preserve"> Plan (pour être </w:t>
       </w:r>
       <w:r>
         <w:t>facturé uniquement à l’usage)</w:t>
@@ -200,7 +347,15 @@
         </w:numPr>
       </w:pPr>
       <w:r>
-        <w:t>Location : North Europe (même que l’IoTHub)</w:t>
+        <w:t>Location : North Europe (même que l’</w:t>
+      </w:r>
+      <w:proofErr w:type="spellStart"/>
+      <w:r>
+        <w:t>IoTHub</w:t>
+      </w:r>
+      <w:proofErr w:type="spellEnd"/>
+      <w:r>
+        <w:t>)</w:t>
       </w:r>
     </w:p>
     <w:p>
@@ -218,18 +373,17 @@
         <w:sym w:font="Wingdings" w:char="F0E0"/>
       </w:r>
       <w:r>
-        <w:t xml:space="preserve"> functioneurekstorage</w:t>
-      </w:r>
-    </w:p>
-    <w:p>
-      <w:r>
-        <w:t xml:space="preserve">Attendre </w:t>
-      </w:r>
-      <w:r>
-        <w:t>1</w:t>
-      </w:r>
-      <w:r>
-        <w:t xml:space="preserve"> mn que le service soit provisionné.</w:t>
+        <w:t xml:space="preserve"> </w:t>
+      </w:r>
+      <w:proofErr w:type="spellStart"/>
+      <w:r>
+        <w:t>functioneurekstorage</w:t>
+      </w:r>
+      <w:proofErr w:type="spellEnd"/>
+    </w:p>
+    <w:p>
+      <w:r>
+        <w:t>Attendre 1 mn que le service soit provisionné.</w:t>
       </w:r>
     </w:p>
     <w:p/>
@@ -326,12 +480,36 @@
     </w:p>
     <w:p>
       <w:r>
-        <w:t>Donc on notera qu’ici ce service se nomme functionEurek et que pour l’instant aucune réelle fonction n’a été créé.</w:t>
-      </w:r>
-    </w:p>
-    <w:p>
-      <w:r>
-        <w:t>Dans ce lab, nous n’allons ni utiliser le tool pour Visual Studio 2017 (</w:t>
+        <w:t xml:space="preserve">Donc on notera qu’ici ce service se nomme </w:t>
+      </w:r>
+      <w:proofErr w:type="spellStart"/>
+      <w:r>
+        <w:t>functionEurek</w:t>
+      </w:r>
+      <w:proofErr w:type="spellEnd"/>
+      <w:r>
+        <w:t xml:space="preserve"> et que pour l’instant aucune réelle fonction n’a été créé.</w:t>
+      </w:r>
+    </w:p>
+    <w:p>
+      <w:r>
+        <w:t xml:space="preserve">Dans ce </w:t>
+      </w:r>
+      <w:proofErr w:type="spellStart"/>
+      <w:r>
+        <w:t>lab</w:t>
+      </w:r>
+      <w:proofErr w:type="spellEnd"/>
+      <w:r>
+        <w:t xml:space="preserve">, nous n’allons ni utiliser le </w:t>
+      </w:r>
+      <w:proofErr w:type="spellStart"/>
+      <w:r>
+        <w:t>tool</w:t>
+      </w:r>
+      <w:proofErr w:type="spellEnd"/>
+      <w:r>
+        <w:t xml:space="preserve"> pour Visual Studio 2017 (</w:t>
       </w:r>
       <w:hyperlink r:id="rId7" w:history="1">
         <w:r>
@@ -353,7 +531,23 @@
         <w:t>o</w:t>
       </w:r>
       <w:r>
-        <w:t>nction à l’intérieur de cette « enveloppe » functionEurek qui est en fait une AppService un peu particulière.</w:t>
+        <w:t xml:space="preserve">nction à l’intérieur de cette « enveloppe » </w:t>
+      </w:r>
+      <w:proofErr w:type="spellStart"/>
+      <w:r>
+        <w:t>functionEurek</w:t>
+      </w:r>
+      <w:proofErr w:type="spellEnd"/>
+      <w:r>
+        <w:t xml:space="preserve"> qui est en fait une </w:t>
+      </w:r>
+      <w:proofErr w:type="spellStart"/>
+      <w:r>
+        <w:t>AppService</w:t>
+      </w:r>
+      <w:proofErr w:type="spellEnd"/>
+      <w:r>
+        <w:t xml:space="preserve"> un peu particulière.</w:t>
       </w:r>
     </w:p>
     <w:p/>
@@ -516,7 +710,49 @@
         <w:rPr>
           <w:b/>
         </w:rPr>
-        <w:t>Nous allons choisir « Custom function », sinon par defaut votre fonction aura un nom comme HttpTriggerCSharp1. On peut le changer mais cela demande quelques manipulations et donc pour simplifier on va choisir « Custom function »</w:t>
+        <w:t xml:space="preserve">Nous allons choisir « Custom </w:t>
+      </w:r>
+      <w:proofErr w:type="spellStart"/>
+      <w:r>
+        <w:rPr>
+          <w:b/>
+        </w:rPr>
+        <w:t>function</w:t>
+      </w:r>
+      <w:proofErr w:type="spellEnd"/>
+      <w:r>
+        <w:rPr>
+          <w:b/>
+        </w:rPr>
+        <w:t xml:space="preserve"> », sinon par </w:t>
+      </w:r>
+      <w:proofErr w:type="spellStart"/>
+      <w:r>
+        <w:rPr>
+          <w:b/>
+        </w:rPr>
+        <w:t>defaut</w:t>
+      </w:r>
+      <w:proofErr w:type="spellEnd"/>
+      <w:r>
+        <w:rPr>
+          <w:b/>
+        </w:rPr>
+        <w:t xml:space="preserve"> votre fonction aura un nom comme HttpTriggerCSharp1. On peut le changer mais cela demande quelques manipulations et donc pour simplifier on va choisir « Custom </w:t>
+      </w:r>
+      <w:proofErr w:type="spellStart"/>
+      <w:r>
+        <w:rPr>
+          <w:b/>
+        </w:rPr>
+        <w:t>function</w:t>
+      </w:r>
+      <w:proofErr w:type="spellEnd"/>
+      <w:r>
+        <w:rPr>
+          <w:b/>
+        </w:rPr>
+        <w:t> »</w:t>
       </w:r>
     </w:p>
     <w:p>
@@ -646,7 +882,23 @@
     <w:p>
       <w:r>
         <w:lastRenderedPageBreak/>
-        <w:t>Donc notre fonction « réelle » se nomera « DeviceSimulatorAPI » et sera en C#.</w:t>
+        <w:t xml:space="preserve">Donc notre fonction « réelle » se </w:t>
+      </w:r>
+      <w:proofErr w:type="spellStart"/>
+      <w:r>
+        <w:t>nomera</w:t>
+      </w:r>
+      <w:proofErr w:type="spellEnd"/>
+      <w:r>
+        <w:t xml:space="preserve"> « </w:t>
+      </w:r>
+      <w:proofErr w:type="spellStart"/>
+      <w:r>
+        <w:t>DeviceSimulatorAPI</w:t>
+      </w:r>
+      <w:proofErr w:type="spellEnd"/>
+      <w:r>
+        <w:t> » et sera en C#.</w:t>
       </w:r>
     </w:p>
     <w:p>
@@ -1000,8 +1252,13 @@
         <w:t>s sources du</w:t>
       </w:r>
       <w:r>
-        <w:t xml:space="preserve"> Github</w:t>
-      </w:r>
+        <w:t xml:space="preserve"> </w:t>
+      </w:r>
+      <w:proofErr w:type="spellStart"/>
+      <w:r>
+        <w:t>Github</w:t>
+      </w:r>
+      <w:proofErr w:type="spellEnd"/>
       <w:r>
         <w:t xml:space="preserve"> et dans le dossier</w:t>
       </w:r>
@@ -1011,17 +1268,55 @@
       <w:r>
         <w:t>« </w:t>
       </w:r>
-      <w:hyperlink r:id="rId11" w:tooltip="This path skips through empty directories" w:history="1">
-        <w:r>
-          <w:rPr>
-            <w:rFonts w:cs="Segoe UI"/>
-            <w:color w:val="0366D6"/>
-            <w:sz w:val="21"/>
-            <w:szCs w:val="21"/>
-          </w:rPr>
-          <w:t>eurek-function/wwwroot</w:t>
-        </w:r>
-      </w:hyperlink>
+      <w:proofErr w:type="spellStart"/>
+      <w:r>
+        <w:fldChar w:fldCharType="begin"/>
+      </w:r>
+      <w:r>
+        <w:instrText xml:space="preserve"> HYPERLINK "https://github.com/fwickert/Eurek/tree/master/Source/EureK/eurek-function/wwwroot" \o "This path skips through empty directories" </w:instrText>
+      </w:r>
+      <w:r>
+        <w:fldChar w:fldCharType="separate"/>
+      </w:r>
+      <w:r>
+        <w:rPr>
+          <w:rFonts w:cs="Segoe UI"/>
+          <w:color w:val="0366D6"/>
+          <w:sz w:val="21"/>
+          <w:szCs w:val="21"/>
+        </w:rPr>
+        <w:t>eurek-function</w:t>
+      </w:r>
+      <w:proofErr w:type="spellEnd"/>
+      <w:r>
+        <w:rPr>
+          <w:rFonts w:cs="Segoe UI"/>
+          <w:color w:val="0366D6"/>
+          <w:sz w:val="21"/>
+          <w:szCs w:val="21"/>
+        </w:rPr>
+        <w:t>/</w:t>
+      </w:r>
+      <w:proofErr w:type="spellStart"/>
+      <w:r>
+        <w:rPr>
+          <w:rFonts w:cs="Segoe UI"/>
+          <w:color w:val="0366D6"/>
+          <w:sz w:val="21"/>
+          <w:szCs w:val="21"/>
+        </w:rPr>
+        <w:t>wwwroot</w:t>
+      </w:r>
+      <w:proofErr w:type="spellEnd"/>
+      <w:r>
+        <w:rPr>
+          <w:rFonts w:cs="Segoe UI"/>
+          <w:color w:val="0366D6"/>
+          <w:sz w:val="21"/>
+          <w:szCs w:val="21"/>
+        </w:rPr>
+        <w:fldChar w:fldCharType="end"/>
+      </w:r>
       <w:r>
         <w:rPr>
           <w:rFonts w:cs="Segoe UI"/>
@@ -1102,7 +1397,7 @@
                     <pic:cNvPicPr/>
                   </pic:nvPicPr>
                   <pic:blipFill>
-                    <a:blip r:embed="rId12"/>
+                    <a:blip r:embed="rId11"/>
                     <a:stretch>
                       <a:fillRect/>
                     </a:stretch>
@@ -1140,7 +1435,23 @@
         </w:numPr>
       </w:pPr>
       <w:r>
-        <w:t>Nom de l’enveloppe global : functionEurek (dans ce lab)</w:t>
+        <w:t xml:space="preserve">Nom de l’enveloppe global : </w:t>
+      </w:r>
+      <w:proofErr w:type="spellStart"/>
+      <w:r>
+        <w:t>functionEurek</w:t>
+      </w:r>
+      <w:proofErr w:type="spellEnd"/>
+      <w:r>
+        <w:t xml:space="preserve"> (dans ce </w:t>
+      </w:r>
+      <w:proofErr w:type="spellStart"/>
+      <w:r>
+        <w:t>lab</w:t>
+      </w:r>
+      <w:proofErr w:type="spellEnd"/>
+      <w:r>
+        <w:t>)</w:t>
       </w:r>
     </w:p>
     <w:p>
@@ -1151,9 +1462,13 @@
           <w:numId w:val="2"/>
         </w:numPr>
       </w:pPr>
+      <w:proofErr w:type="spellStart"/>
+      <w:proofErr w:type="gramStart"/>
       <w:r>
         <w:t>wwwroot</w:t>
       </w:r>
+      <w:proofErr w:type="spellEnd"/>
+      <w:proofErr w:type="gramEnd"/>
     </w:p>
     <w:p>
       <w:pPr>
@@ -1164,7 +1479,15 @@
         </w:numPr>
       </w:pPr>
       <w:r>
-        <w:t>1 Dossier par fonction (DeviceSimulator)</w:t>
+        <w:t>1 Dossier par fonction (</w:t>
+      </w:r>
+      <w:proofErr w:type="spellStart"/>
+      <w:r>
+        <w:t>DeviceSimulator</w:t>
+      </w:r>
+      <w:proofErr w:type="spellEnd"/>
+      <w:r>
+        <w:t>)</w:t>
       </w:r>
     </w:p>
     <w:p>
@@ -1175,9 +1498,11 @@
           <w:numId w:val="2"/>
         </w:numPr>
       </w:pPr>
+      <w:proofErr w:type="gramStart"/>
       <w:r>
         <w:t>fichiers</w:t>
       </w:r>
+      <w:proofErr w:type="gramEnd"/>
     </w:p>
     <w:p>
       <w:pPr>
@@ -1187,9 +1512,11 @@
           <w:numId w:val="2"/>
         </w:numPr>
       </w:pPr>
+      <w:proofErr w:type="spellStart"/>
       <w:r>
         <w:t>ProcessMessageFromIotHub</w:t>
       </w:r>
+      <w:proofErr w:type="spellEnd"/>
     </w:p>
     <w:p>
       <w:pPr>
@@ -1199,8 +1526,15 @@
           <w:numId w:val="2"/>
         </w:numPr>
       </w:pPr>
-      <w:r>
-        <w:t>host.json : Fichier obligatoire pour un déploiement continue mais vide (Nous ne l’utiliserons pas)</w:t>
+      <w:proofErr w:type="spellStart"/>
+      <w:proofErr w:type="gramStart"/>
+      <w:r>
+        <w:t>host.json</w:t>
+      </w:r>
+      <w:proofErr w:type="spellEnd"/>
+      <w:proofErr w:type="gramEnd"/>
+      <w:r>
+        <w:t> : Fichier obligatoire pour un déploiement continue mais vide (Nous ne l’utiliserons pas)</w:t>
       </w:r>
     </w:p>
     <w:p>
@@ -1233,7 +1567,17 @@
         <w:t>Comm</w:t>
       </w:r>
       <w:r>
-        <w:t>ençons par créer le fichier « project.json » dans ma fonction dans Azure.</w:t>
+        <w:t>ençons par créer le fichier « </w:t>
+      </w:r>
+      <w:proofErr w:type="spellStart"/>
+      <w:proofErr w:type="gramStart"/>
+      <w:r>
+        <w:t>project.json</w:t>
+      </w:r>
+      <w:proofErr w:type="spellEnd"/>
+      <w:proofErr w:type="gramEnd"/>
+      <w:r>
+        <w:t> » dans ma fonction dans Azure.</w:t>
       </w:r>
     </w:p>
     <w:p>
@@ -1420,7 +1764,7 @@
                     <pic:cNvPicPr/>
                   </pic:nvPicPr>
                   <pic:blipFill>
-                    <a:blip r:embed="rId13"/>
+                    <a:blip r:embed="rId12"/>
                     <a:stretch>
                       <a:fillRect/>
                     </a:stretch>
@@ -1524,7 +1868,25 @@
         </mc:AlternateContent>
       </w:r>
       <w:r>
-        <w:t>Et ensuite on va copier le contenue du fichier « project.json » du gitHub vers Azure.</w:t>
+        <w:t>Et ensuite on va copier le contenue du fichier « </w:t>
+      </w:r>
+      <w:proofErr w:type="spellStart"/>
+      <w:proofErr w:type="gramStart"/>
+      <w:r>
+        <w:t>project.json</w:t>
+      </w:r>
+      <w:proofErr w:type="spellEnd"/>
+      <w:proofErr w:type="gramEnd"/>
+      <w:r>
+        <w:t xml:space="preserve"> » du </w:t>
+      </w:r>
+      <w:proofErr w:type="spellStart"/>
+      <w:r>
+        <w:t>gitHub</w:t>
+      </w:r>
+      <w:proofErr w:type="spellEnd"/>
+      <w:r>
+        <w:t xml:space="preserve"> vers Azure.</w:t>
       </w:r>
     </w:p>
     <w:p>
@@ -1630,7 +1992,7 @@
                     <pic:cNvPicPr/>
                   </pic:nvPicPr>
                   <pic:blipFill>
-                    <a:blip r:embed="rId14"/>
+                    <a:blip r:embed="rId13"/>
                     <a:stretch>
                       <a:fillRect/>
                     </a:stretch>
@@ -1652,14 +2014,43 @@
       </w:r>
     </w:p>
     <w:p>
-      <w:r>
-        <w:t>Apres un « save », vous allez voir dans les « logs » que les packages précisé</w:t>
+      <w:proofErr w:type="gramStart"/>
+      <w:r>
+        <w:t>Apres</w:t>
+      </w:r>
+      <w:proofErr w:type="gramEnd"/>
+      <w:r>
+        <w:t xml:space="preserve"> un « </w:t>
+      </w:r>
+      <w:proofErr w:type="spellStart"/>
+      <w:r>
+        <w:t>save</w:t>
+      </w:r>
+      <w:proofErr w:type="spellEnd"/>
+      <w:r>
+        <w:t> », vous allez voir dans les « logs » que les packages précisé</w:t>
       </w:r>
       <w:r>
         <w:t>s</w:t>
       </w:r>
       <w:r>
-        <w:t xml:space="preserve"> dans ce fichier json vont étre installés.</w:t>
+        <w:t xml:space="preserve"> dans ce fichier </w:t>
+      </w:r>
+      <w:proofErr w:type="spellStart"/>
+      <w:r>
+        <w:t>json</w:t>
+      </w:r>
+      <w:proofErr w:type="spellEnd"/>
+      <w:r>
+        <w:t xml:space="preserve"> vont </w:t>
+      </w:r>
+      <w:proofErr w:type="spellStart"/>
+      <w:r>
+        <w:t>étre</w:t>
+      </w:r>
+      <w:proofErr w:type="spellEnd"/>
+      <w:r>
+        <w:t xml:space="preserve"> installés.</w:t>
       </w:r>
     </w:p>
     <w:p/>
@@ -1752,7 +2143,15 @@
         </mc:AlternateContent>
       </w:r>
       <w:r>
-        <w:t>Nous allons faire exactement la même chose avec le fichier « Device.csx »</w:t>
+        <w:t>Nous allons faire exactement la même chose avec le fichier « </w:t>
+      </w:r>
+      <w:proofErr w:type="spellStart"/>
+      <w:r>
+        <w:t>Device.csx</w:t>
+      </w:r>
+      <w:proofErr w:type="spellEnd"/>
+      <w:r>
+        <w:t> »</w:t>
       </w:r>
     </w:p>
     <w:p>
@@ -1939,7 +2338,7 @@
                     <pic:cNvPicPr/>
                   </pic:nvPicPr>
                   <pic:blipFill>
-                    <a:blip r:embed="rId15"/>
+                    <a:blip r:embed="rId14"/>
                     <a:stretch>
                       <a:fillRect/>
                     </a:stretch>
@@ -2050,7 +2449,23 @@
         </mc:AlternateContent>
       </w:r>
       <w:r>
-        <w:t>Ensuite nous allons remplacer tout le code du fichier run.csx d’Azure avec celui du Github.</w:t>
+        <w:t xml:space="preserve">Ensuite nous allons remplacer tout le code du fichier </w:t>
+      </w:r>
+      <w:proofErr w:type="spellStart"/>
+      <w:r>
+        <w:t>run.csx</w:t>
+      </w:r>
+      <w:proofErr w:type="spellEnd"/>
+      <w:r>
+        <w:t xml:space="preserve"> d’Azure avec celui du </w:t>
+      </w:r>
+      <w:proofErr w:type="spellStart"/>
+      <w:r>
+        <w:t>Github</w:t>
+      </w:r>
+      <w:proofErr w:type="spellEnd"/>
+      <w:r>
+        <w:t>.</w:t>
       </w:r>
     </w:p>
     <w:p>
@@ -2239,7 +2654,7 @@
                     <pic:cNvPicPr/>
                   </pic:nvPicPr>
                   <pic:blipFill>
-                    <a:blip r:embed="rId16"/>
+                    <a:blip r:embed="rId15"/>
                     <a:stretch>
                       <a:fillRect/>
                     </a:stretch>
@@ -2279,21 +2694,58 @@
         <w:t>accéder</w:t>
       </w:r>
       <w:r>
-        <w:t xml:space="preserve"> à l’IotHub que nous avons créé dans le </w:t>
-      </w:r>
+        <w:t xml:space="preserve"> à l’</w:t>
+      </w:r>
+      <w:proofErr w:type="spellStart"/>
+      <w:r>
+        <w:t>IotHub</w:t>
+      </w:r>
+      <w:proofErr w:type="spellEnd"/>
+      <w:r>
+        <w:t xml:space="preserve"> que nous avons créé dans le </w:t>
+      </w:r>
+      <w:proofErr w:type="spellStart"/>
       <w:r>
         <w:t>l</w:t>
       </w:r>
       <w:r>
-        <w:t>ab précédent.</w:t>
-      </w:r>
-    </w:p>
-    <w:p>
-      <w:r>
-        <w:t xml:space="preserve">Il nous faut le nom de l’IotHub et la clé qui permettra de récupérer </w:t>
-      </w:r>
-      <w:r>
-        <w:t>automatiquement la clé du device qui a appeler cette API.</w:t>
+        <w:t>ab</w:t>
+      </w:r>
+      <w:proofErr w:type="spellEnd"/>
+      <w:r>
+        <w:t xml:space="preserve"> précédent.</w:t>
+      </w:r>
+    </w:p>
+    <w:p>
+      <w:r>
+        <w:t>Il nous faut le nom de l’</w:t>
+      </w:r>
+      <w:proofErr w:type="spellStart"/>
+      <w:r>
+        <w:t>IotHub</w:t>
+      </w:r>
+      <w:proofErr w:type="spellEnd"/>
+      <w:r>
+        <w:t xml:space="preserve"> et la clé qui permettra de récupérer </w:t>
+      </w:r>
+      <w:r>
+        <w:t xml:space="preserve">automatiquement la clé du </w:t>
+      </w:r>
+      <w:proofErr w:type="spellStart"/>
+      <w:r>
+        <w:t>device</w:t>
+      </w:r>
+      <w:proofErr w:type="spellEnd"/>
+      <w:r>
+        <w:t xml:space="preserve"> qui </w:t>
+      </w:r>
+      <w:proofErr w:type="gramStart"/>
+      <w:r>
+        <w:t>a</w:t>
+      </w:r>
+      <w:proofErr w:type="gramEnd"/>
+      <w:r>
+        <w:t xml:space="preserve"> appeler cette API.</w:t>
       </w:r>
     </w:p>
     <w:tbl>
@@ -2316,25 +2768,97 @@
               <w:pStyle w:val="Code"/>
             </w:pPr>
             <w:r>
-              <w:t>private static string connectionString = "HostName=&lt;Your IoTHub&gt;.azure-devices.net;SharedAccessKeyName=registryReadWrite;SharedAccessKey=&lt;Your SAK&gt;";</w:t>
+              <w:t xml:space="preserve">private static string </w:t>
+            </w:r>
+            <w:proofErr w:type="spellStart"/>
+            <w:r>
+              <w:t>connectionString</w:t>
+            </w:r>
+            <w:proofErr w:type="spellEnd"/>
+            <w:r>
+              <w:t xml:space="preserve"> = "</w:t>
+            </w:r>
+            <w:proofErr w:type="spellStart"/>
+            <w:r>
+              <w:t>HostName</w:t>
+            </w:r>
+            <w:proofErr w:type="spellEnd"/>
+            <w:r>
+              <w:t xml:space="preserve">=&lt;Your </w:t>
+            </w:r>
+            <w:proofErr w:type="gramStart"/>
+            <w:r>
+              <w:t>IoTHub&gt;.azure-devices.net;SharedAccessKeyName</w:t>
+            </w:r>
+            <w:proofErr w:type="gramEnd"/>
+            <w:r>
+              <w:t>=registryReadWrite;SharedAccessKey=&lt;Your SAK&gt;";</w:t>
             </w:r>
             <w:r>
               <w:br/>
             </w:r>
             <w:r>
-              <w:t>private static RegistryManager registryManager;</w:t>
+              <w:t xml:space="preserve">private static </w:t>
+            </w:r>
+            <w:proofErr w:type="spellStart"/>
+            <w:r>
+              <w:t>RegistryManager</w:t>
+            </w:r>
+            <w:proofErr w:type="spellEnd"/>
+            <w:r>
+              <w:t xml:space="preserve"> </w:t>
+            </w:r>
+            <w:proofErr w:type="spellStart"/>
+            <w:r>
+              <w:t>registryManager</w:t>
+            </w:r>
+            <w:proofErr w:type="spellEnd"/>
+            <w:r>
+              <w:t>;</w:t>
             </w:r>
             <w:r>
               <w:br/>
             </w:r>
             <w:r>
-              <w:t>static DeviceClient deviceClient;</w:t>
+              <w:t xml:space="preserve">static </w:t>
+            </w:r>
+            <w:proofErr w:type="spellStart"/>
+            <w:r>
+              <w:t>DeviceClient</w:t>
+            </w:r>
+            <w:proofErr w:type="spellEnd"/>
+            <w:r>
+              <w:t xml:space="preserve"> </w:t>
+            </w:r>
+            <w:proofErr w:type="spellStart"/>
+            <w:r>
+              <w:t>deviceClient</w:t>
+            </w:r>
+            <w:proofErr w:type="spellEnd"/>
+            <w:r>
+              <w:t>;</w:t>
             </w:r>
             <w:r>
               <w:br/>
             </w:r>
             <w:r>
-              <w:t>static string iotHubUri = "&lt;Your IoTHub&gt;.azure-devices.net";</w:t>
+              <w:t xml:space="preserve">static string </w:t>
+            </w:r>
+            <w:proofErr w:type="spellStart"/>
+            <w:r>
+              <w:t>iotHubUri</w:t>
+            </w:r>
+            <w:proofErr w:type="spellEnd"/>
+            <w:r>
+              <w:t xml:space="preserve"> = "&lt;Your </w:t>
+            </w:r>
+            <w:proofErr w:type="spellStart"/>
+            <w:r>
+              <w:t>IoTHub</w:t>
+            </w:r>
+            <w:proofErr w:type="spellEnd"/>
+            <w:r>
+              <w:t>&gt;.azure-devices.net";</w:t>
             </w:r>
           </w:p>
         </w:tc>
@@ -2354,8 +2878,29 @@
       <w:r>
         <w:t>trouver &lt;</w:t>
       </w:r>
-      <w:r>
-        <w:t>Your IotHub&gt; et &lt;Your SAK&gt;</w:t>
+      <w:proofErr w:type="spellStart"/>
+      <w:r>
+        <w:t>Your</w:t>
+      </w:r>
+      <w:proofErr w:type="spellEnd"/>
+      <w:r>
+        <w:t xml:space="preserve"> </w:t>
+      </w:r>
+      <w:proofErr w:type="spellStart"/>
+      <w:r>
+        <w:t>IotHub</w:t>
+      </w:r>
+      <w:proofErr w:type="spellEnd"/>
+      <w:r>
+        <w:t>&gt; et &lt;</w:t>
+      </w:r>
+      <w:proofErr w:type="spellStart"/>
+      <w:r>
+        <w:t>Your</w:t>
+      </w:r>
+      <w:proofErr w:type="spellEnd"/>
+      <w:r>
+        <w:t xml:space="preserve"> SAK&gt;</w:t>
       </w:r>
       <w:r>
         <w:t xml:space="preserve"> ?</w:t>
@@ -2363,13 +2908,23 @@
     </w:p>
     <w:p>
       <w:r>
-        <w:t>Retournez dans votre IotHub</w:t>
-      </w:r>
-    </w:p>
-    <w:p>
-      <w:r>
-        <w:t>Ici le Nom de votre IotHub</w:t>
-      </w:r>
+        <w:t xml:space="preserve">Retournez dans votre </w:t>
+      </w:r>
+      <w:proofErr w:type="spellStart"/>
+      <w:r>
+        <w:t>IotHub</w:t>
+      </w:r>
+      <w:proofErr w:type="spellEnd"/>
+    </w:p>
+    <w:p>
+      <w:r>
+        <w:t xml:space="preserve">Ici le Nom de votre </w:t>
+      </w:r>
+      <w:proofErr w:type="spellStart"/>
+      <w:r>
+        <w:t>IotHub</w:t>
+      </w:r>
+      <w:proofErr w:type="spellEnd"/>
     </w:p>
     <w:p>
       <w:r>
@@ -2474,7 +3029,7 @@
                     <pic:cNvPicPr/>
                   </pic:nvPicPr>
                   <pic:blipFill>
-                    <a:blip r:embed="rId17"/>
+                    <a:blip r:embed="rId16"/>
                     <a:stretch>
                       <a:fillRect/>
                     </a:stretch>
@@ -2767,7 +3322,7 @@
                     <pic:cNvPicPr/>
                   </pic:nvPicPr>
                   <pic:blipFill>
-                    <a:blip r:embed="rId18"/>
+                    <a:blip r:embed="rId17"/>
                     <a:stretch>
                       <a:fillRect/>
                     </a:stretch>
@@ -2819,7 +3374,35 @@
                 <w:lang w:val="en-US"/>
               </w:rPr>
               <w:lastRenderedPageBreak/>
-              <w:t>private static string connectionString = "HostName=IoTHubEurek.azure-devices.net;SharedAccessKeyName=registryReadWrite;SharedAccessKey=KYSIe4qcD1kI8rQtn18Ru43Fkb0POPzDV5KVx/qikPI=";</w:t>
+              <w:t xml:space="preserve">private static string </w:t>
+            </w:r>
+            <w:proofErr w:type="spellStart"/>
+            <w:r>
+              <w:rPr>
+                <w:lang w:val="en-US"/>
+              </w:rPr>
+              <w:t>connectionString</w:t>
+            </w:r>
+            <w:proofErr w:type="spellEnd"/>
+            <w:r>
+              <w:rPr>
+                <w:lang w:val="en-US"/>
+              </w:rPr>
+              <w:t xml:space="preserve"> = "</w:t>
+            </w:r>
+            <w:proofErr w:type="gramStart"/>
+            <w:r>
+              <w:rPr>
+                <w:lang w:val="en-US"/>
+              </w:rPr>
+              <w:t>HostName=IoTHubEurek.azure-devices.net;SharedAccessKeyName</w:t>
+            </w:r>
+            <w:proofErr w:type="gramEnd"/>
+            <w:r>
+              <w:rPr>
+                <w:lang w:val="en-US"/>
+              </w:rPr>
+              <w:t>=registryReadWrite;SharedAccessKey=KYSIe4qcD1kI8rQtn18Ru43Fkb0POPzDV5KVx/qikPI=";</w:t>
             </w:r>
           </w:p>
           <w:p>
@@ -2832,7 +3415,35 @@
               <w:rPr>
                 <w:lang w:val="en-US"/>
               </w:rPr>
-              <w:t>private static RegistryManager registryManager;</w:t>
+              <w:t xml:space="preserve">private static </w:t>
+            </w:r>
+            <w:proofErr w:type="spellStart"/>
+            <w:r>
+              <w:rPr>
+                <w:lang w:val="en-US"/>
+              </w:rPr>
+              <w:t>RegistryManager</w:t>
+            </w:r>
+            <w:proofErr w:type="spellEnd"/>
+            <w:r>
+              <w:rPr>
+                <w:lang w:val="en-US"/>
+              </w:rPr>
+              <w:t xml:space="preserve"> </w:t>
+            </w:r>
+            <w:proofErr w:type="spellStart"/>
+            <w:r>
+              <w:rPr>
+                <w:lang w:val="en-US"/>
+              </w:rPr>
+              <w:t>registryManager</w:t>
+            </w:r>
+            <w:proofErr w:type="spellEnd"/>
+            <w:r>
+              <w:rPr>
+                <w:lang w:val="en-US"/>
+              </w:rPr>
+              <w:t>;</w:t>
             </w:r>
           </w:p>
           <w:p>
@@ -2845,7 +3456,35 @@
               <w:rPr>
                 <w:lang w:val="en-US"/>
               </w:rPr>
-              <w:t>static DeviceClient deviceClient;</w:t>
+              <w:t xml:space="preserve">static </w:t>
+            </w:r>
+            <w:proofErr w:type="spellStart"/>
+            <w:r>
+              <w:rPr>
+                <w:lang w:val="en-US"/>
+              </w:rPr>
+              <w:t>DeviceClient</w:t>
+            </w:r>
+            <w:proofErr w:type="spellEnd"/>
+            <w:r>
+              <w:rPr>
+                <w:lang w:val="en-US"/>
+              </w:rPr>
+              <w:t xml:space="preserve"> </w:t>
+            </w:r>
+            <w:proofErr w:type="spellStart"/>
+            <w:r>
+              <w:rPr>
+                <w:lang w:val="en-US"/>
+              </w:rPr>
+              <w:t>deviceClient</w:t>
+            </w:r>
+            <w:proofErr w:type="spellEnd"/>
+            <w:r>
+              <w:rPr>
+                <w:lang w:val="en-US"/>
+              </w:rPr>
+              <w:t>;</w:t>
             </w:r>
           </w:p>
           <w:p>
@@ -2858,13 +3497,33 @@
               <w:rPr>
                 <w:lang w:val="en-US"/>
               </w:rPr>
-              <w:t>static string iotHubUri = "IoTHubEurek.azure-devices.net";</w:t>
+              <w:t xml:space="preserve">static string </w:t>
+            </w:r>
+            <w:proofErr w:type="spellStart"/>
+            <w:r>
+              <w:rPr>
+                <w:lang w:val="en-US"/>
+              </w:rPr>
+              <w:t>iotHubUri</w:t>
+            </w:r>
+            <w:proofErr w:type="spellEnd"/>
+            <w:r>
+              <w:rPr>
+                <w:lang w:val="en-US"/>
+              </w:rPr>
+              <w:t xml:space="preserve"> = "IoTHubEurek.azure-devices.net";</w:t>
             </w:r>
           </w:p>
         </w:tc>
       </w:tr>
     </w:tbl>
-    <w:p/>
+    <w:p>
+      <w:pPr>
+        <w:rPr>
+          <w:lang w:val="en-US"/>
+        </w:rPr>
+      </w:pPr>
+    </w:p>
     <w:p>
       <w:r>
         <w:t xml:space="preserve">Pour tester votre fonction voici le corps de votre post : </w:t>
@@ -2874,7 +3533,23 @@
           <w:rStyle w:val="CodeChar"/>
           <w:lang w:val="fr-FR"/>
         </w:rPr>
-        <w:t>{"DeviceID":"100152","OnOff":"true","Lux":0,"Angle":"10"}</w:t>
+        <w:t>{"DeviceID</w:t>
+      </w:r>
+      <w:proofErr w:type="gramStart"/>
+      <w:r>
+        <w:rPr>
+          <w:rStyle w:val="CodeChar"/>
+          <w:lang w:val="fr-FR"/>
+        </w:rPr>
+        <w:t>":</w:t>
+      </w:r>
+      <w:proofErr w:type="gramEnd"/>
+      <w:r>
+        <w:rPr>
+          <w:rStyle w:val="CodeChar"/>
+          <w:lang w:val="fr-FR"/>
+        </w:rPr>
+        <w:t>"100152","OnOff":"true","Lux":0,"Angle":"10"}</w:t>
       </w:r>
     </w:p>
     <w:p>
@@ -3321,7 +3996,7 @@
                     <pic:cNvPicPr/>
                   </pic:nvPicPr>
                   <pic:blipFill>
-                    <a:blip r:embed="rId19"/>
+                    <a:blip r:embed="rId18"/>
                     <a:stretch>
                       <a:fillRect/>
                     </a:stretch>
@@ -3345,15 +4020,29 @@
     <w:p/>
     <w:p>
       <w:r>
-        <w:t>Notre fonction est prête et nous pouvons maintenant utiliser le site Web pour simuler nos 5 devices.</w:t>
-      </w:r>
-    </w:p>
-    <w:p>
-      <w:r>
-        <w:t>Nous reviendrons sur les fonctions plus tard, pour en rajouter une sur le stockage de l’historique de l’état de nos devices.</w:t>
-      </w:r>
-      <w:bookmarkStart w:id="0" w:name="_GoBack"/>
-      <w:bookmarkEnd w:id="0"/>
+        <w:t xml:space="preserve">Notre fonction est prête et nous pouvons maintenant utiliser le site Web pour simuler nos 5 </w:t>
+      </w:r>
+      <w:proofErr w:type="spellStart"/>
+      <w:r>
+        <w:t>devices</w:t>
+      </w:r>
+      <w:proofErr w:type="spellEnd"/>
+      <w:r>
+        <w:t>.</w:t>
+      </w:r>
+    </w:p>
+    <w:p>
+      <w:r>
+        <w:t xml:space="preserve">Nous reviendrons sur les fonctions plus tard, pour en rajouter une sur le stockage de l’historique de l’état de nos </w:t>
+      </w:r>
+      <w:proofErr w:type="spellStart"/>
+      <w:r>
+        <w:t>devices</w:t>
+      </w:r>
+      <w:proofErr w:type="spellEnd"/>
+      <w:r>
+        <w:t>.</w:t>
+      </w:r>
     </w:p>
     <w:p/>
     <w:sectPr>

</xml_diff>